<commit_message>
finalised data collection and started analysis
</commit_message>
<xml_diff>
--- a/Manuscript/Main.docx
+++ b/Manuscript/Main.docx
@@ -795,7 +795,7 @@
           <w:b/>
           <w:bCs/>
         </w:rPr>
-        <w:t>. Despite its concomitant importance to blue carbon estimates, kelp decomposition remains poorly understood. Here we introduce the paradox of kelp decomposition: kelps are among the fastest growing plants</w:t>
+        <w:t>. Despite its importance to blue carbon estimates, kelp decomposition remains poorly understood. Here we introduce the paradox of kelp decomposition: kelps are among the fastest growing plants</w:t>
       </w:r>
       <w:r>
         <w:fldChar w:fldCharType="begin"/>
@@ -889,7 +889,23 @@
           <w:b/>
           <w:bCs/>
         </w:rPr>
-        <w:t>, but kelp turnover overestimates its decomposition by x. We solve this paradox by showing that kelp decomposition experiments are confounded by physiology, a phenomenon termed detrital photosynthesis</w:t>
+        <w:t xml:space="preserve">, but kelp turnover overestimates its decomposition by x. We solve this paradox by showing that kelp decomposition experiments are confounded by physiology, a phenomenon </w:t>
+      </w:r>
+      <w:r>
+        <w:rPr>
+          <w:rFonts w:ascii="Times New Roman" w:hAnsi="Times New Roman" w:cs="Times New Roman"/>
+          <w:b/>
+          <w:bCs/>
+        </w:rPr>
+        <w:t>known as</w:t>
+      </w:r>
+      <w:r>
+        <w:rPr>
+          <w:rFonts w:ascii="Times New Roman" w:hAnsi="Times New Roman" w:cs="Times New Roman"/>
+          <w:b/>
+          <w:bCs/>
+        </w:rPr>
+        <w:t xml:space="preserve"> detrital photosynthesis</w:t>
       </w:r>
       <w:r>
         <w:fldChar w:fldCharType="begin"/>
@@ -915,7 +931,7 @@
           <w:b/>
           <w:bCs/>
         </w:rPr>
-        <w:t xml:space="preserve">. Without physiology, kelp decomposes x times faster. We show that this is not the case for other marine plants such as seagrasses. Since most kelp detritus is probably senescent or dead when exported, </w:t>
+        <w:t xml:space="preserve">. Without physiology, kelp decomposes x times faster. We show that this </w:t>
       </w:r>
       <w:r>
         <w:rPr>
@@ -923,6 +939,38 @@
           <w:b/>
           <w:bCs/>
         </w:rPr>
+        <w:t>effect is insignificant</w:t>
+      </w:r>
+      <w:r>
+        <w:rPr>
+          <w:rFonts w:ascii="Times New Roman" w:hAnsi="Times New Roman" w:cs="Times New Roman"/>
+          <w:b/>
+          <w:bCs/>
+        </w:rPr>
+        <w:t xml:space="preserve"> for seagrasses</w:t>
+      </w:r>
+      <w:r>
+        <w:rPr>
+          <w:rFonts w:ascii="Times New Roman" w:hAnsi="Times New Roman" w:cs="Times New Roman"/>
+          <w:b/>
+          <w:bCs/>
+        </w:rPr>
+        <w:t>, likely because of their structural recalcitrance</w:t>
+      </w:r>
+      <w:r>
+        <w:rPr>
+          <w:rFonts w:ascii="Times New Roman" w:hAnsi="Times New Roman" w:cs="Times New Roman"/>
+          <w:b/>
+          <w:bCs/>
+        </w:rPr>
+        <w:t xml:space="preserve">. Since most kelp detritus is probably senescent or dead when exported, </w:t>
+      </w:r>
+      <w:r>
+        <w:rPr>
+          <w:rFonts w:ascii="Times New Roman" w:hAnsi="Times New Roman" w:cs="Times New Roman"/>
+          <w:b/>
+          <w:bCs/>
+        </w:rPr>
         <w:t xml:space="preserve">we suggest that </w:t>
       </w:r>
       <w:r>
@@ -931,7 +979,23 @@
           <w:b/>
           <w:bCs/>
         </w:rPr>
-        <w:t>kelp decomposition is underestimated by an order of magnitude. The implication is that kelp blue carbon is likely negligible.</w:t>
+        <w:t xml:space="preserve">kelp decomposition is underestimated by an order of magnitude. The implication is that kelp blue carbon is </w:t>
+      </w:r>
+      <w:r>
+        <w:rPr>
+          <w:rFonts w:ascii="Times New Roman" w:hAnsi="Times New Roman" w:cs="Times New Roman"/>
+          <w:b/>
+          <w:bCs/>
+        </w:rPr>
+        <w:t>overestimated</w:t>
+      </w:r>
+      <w:r>
+        <w:rPr>
+          <w:rFonts w:ascii="Times New Roman" w:hAnsi="Times New Roman" w:cs="Times New Roman"/>
+          <w:b/>
+          <w:bCs/>
+        </w:rPr>
+        <w:t>.</w:t>
       </w:r>
     </w:p>
     <w:p>
@@ -1767,7 +1831,31 @@
         <w:rPr>
           <w:rFonts w:ascii="Times New Roman" w:hAnsi="Times New Roman" w:cs="Times New Roman"/>
         </w:rPr>
-        <w:t xml:space="preserve"> forests turn over 7 times</w:t>
+        <w:t xml:space="preserve"> forests </w:t>
+      </w:r>
+      <w:r>
+        <w:rPr>
+          <w:rFonts w:ascii="Times New Roman" w:hAnsi="Times New Roman" w:cs="Times New Roman"/>
+        </w:rPr>
+        <w:t xml:space="preserve">replace their entire </w:t>
+      </w:r>
+      <w:r>
+        <w:rPr>
+          <w:rFonts w:ascii="Times New Roman" w:hAnsi="Times New Roman" w:cs="Times New Roman"/>
+        </w:rPr>
+        <w:t xml:space="preserve">standing </w:t>
+      </w:r>
+      <w:r>
+        <w:rPr>
+          <w:rFonts w:ascii="Times New Roman" w:hAnsi="Times New Roman" w:cs="Times New Roman"/>
+        </w:rPr>
+        <w:t>biomass</w:t>
+      </w:r>
+      <w:r>
+        <w:rPr>
+          <w:rFonts w:ascii="Times New Roman" w:hAnsi="Times New Roman" w:cs="Times New Roman"/>
+        </w:rPr>
+        <w:t xml:space="preserve"> 7 times</w:t>
       </w:r>
       <w:r>
         <w:fldChar w:fldCharType="begin"/>
@@ -1815,7 +1903,19 @@
         <w:rPr>
           <w:rFonts w:ascii="Times New Roman" w:hAnsi="Times New Roman" w:cs="Times New Roman"/>
         </w:rPr>
-        <w:t xml:space="preserve"> per year. Theory predicts that tissue that is composed rapidly also decomposes rapidly, and there is in fact an empirical </w:t>
+        <w:t xml:space="preserve"> per year. </w:t>
+      </w:r>
+      <w:r>
+        <w:rPr>
+          <w:rFonts w:ascii="Times New Roman" w:hAnsi="Times New Roman" w:cs="Times New Roman"/>
+        </w:rPr>
+        <w:t>It is intuitive</w:t>
+      </w:r>
+      <w:r>
+        <w:rPr>
+          <w:rFonts w:ascii="Times New Roman" w:hAnsi="Times New Roman" w:cs="Times New Roman"/>
+        </w:rPr>
+        <w:t xml:space="preserve"> that tissue that is composed rapidly also decomposes rapidly, and there is in fact an empirical </w:t>
       </w:r>
       <w:r>
         <w:rPr>
@@ -1851,7 +1951,19 @@
         <w:rPr>
           <w:rFonts w:ascii="Times New Roman" w:hAnsi="Times New Roman" w:cs="Times New Roman"/>
         </w:rPr>
-        <w:t xml:space="preserve"> However, observed macroalgal decomposition rates are often similar to those of other plants</w:t>
+        <w:t xml:space="preserve"> However, observed </w:t>
+      </w:r>
+      <w:r>
+        <w:rPr>
+          <w:rFonts w:ascii="Times New Roman" w:hAnsi="Times New Roman" w:cs="Times New Roman"/>
+        </w:rPr>
+        <w:t>kelp</w:t>
+      </w:r>
+      <w:r>
+        <w:rPr>
+          <w:rFonts w:ascii="Times New Roman" w:hAnsi="Times New Roman" w:cs="Times New Roman"/>
+        </w:rPr>
+        <w:t xml:space="preserve"> decomposition rates are often similar to those of other plants</w:t>
       </w:r>
       <w:r>
         <w:fldChar w:fldCharType="begin"/>
@@ -1899,7 +2011,19 @@
         <w:rPr>
           <w:rFonts w:ascii="Times New Roman" w:hAnsi="Times New Roman" w:cs="Times New Roman"/>
         </w:rPr>
-        <w:t xml:space="preserve">. We call this the kelp decomposition paradox. </w:t>
+        <w:t xml:space="preserve">. </w:t>
+      </w:r>
+      <w:r>
+        <w:rPr>
+          <w:rFonts w:ascii="Times New Roman" w:hAnsi="Times New Roman" w:cs="Times New Roman"/>
+        </w:rPr>
+        <w:t>This is</w:t>
+      </w:r>
+      <w:r>
+        <w:rPr>
+          <w:rFonts w:ascii="Times New Roman" w:hAnsi="Times New Roman" w:cs="Times New Roman"/>
+        </w:rPr>
+        <w:t xml:space="preserve"> the kelp decomposition paradox. </w:t>
       </w:r>
     </w:p>
     <w:p>
@@ -2558,15 +2682,6 @@
       <w:pPr>
         <w:rPr>
           <w:rFonts w:ascii="Times New Roman" w:hAnsi="Times New Roman" w:cs="Times New Roman"/>
-          <w:b/>
-          <w:bCs/>
-        </w:rPr>
-      </w:pPr>
-    </w:p>
-    <w:p>
-      <w:pPr>
-        <w:rPr>
-          <w:rFonts w:ascii="Times New Roman" w:hAnsi="Times New Roman" w:cs="Times New Roman"/>
         </w:rPr>
       </w:pPr>
       <w:r>
@@ -2948,7 +3063,31 @@
         <w:rPr>
           <w:rFonts w:ascii="Times New Roman" w:hAnsi="Times New Roman" w:cs="Times New Roman"/>
         </w:rPr>
-        <w:t xml:space="preserve"> has more dislodgement with a ratio of 1:2.8. Senescent tissue is probably not viable and known to decompose faster</w:t>
+        <w:t xml:space="preserve"> has more dislodgement with a ratio of 1:2.8. Senescent tissue is probably not viable and </w:t>
+      </w:r>
+      <w:r>
+        <w:rPr>
+          <w:rFonts w:ascii="Times New Roman" w:hAnsi="Times New Roman" w:cs="Times New Roman"/>
+        </w:rPr>
+        <w:t>consequently</w:t>
+      </w:r>
+      <w:r>
+        <w:rPr>
+          <w:rFonts w:ascii="Times New Roman" w:hAnsi="Times New Roman" w:cs="Times New Roman"/>
+        </w:rPr>
+        <w:t xml:space="preserve"> decompose</w:t>
+      </w:r>
+      <w:r>
+        <w:rPr>
+          <w:rFonts w:ascii="Times New Roman" w:hAnsi="Times New Roman" w:cs="Times New Roman"/>
+        </w:rPr>
+        <w:t>s</w:t>
+      </w:r>
+      <w:r>
+        <w:rPr>
+          <w:rFonts w:ascii="Times New Roman" w:hAnsi="Times New Roman" w:cs="Times New Roman"/>
+        </w:rPr>
+        <w:t xml:space="preserve"> faster</w:t>
       </w:r>
       <w:r>
         <w:rPr>
@@ -2985,7 +3124,169 @@
         <w:rPr>
           <w:rFonts w:ascii="Times New Roman" w:hAnsi="Times New Roman" w:cs="Times New Roman"/>
         </w:rPr>
-        <w:t>. Most exported kelp detritus is therefore effectively dead. Furthermore, kelp detritus is only thought to be sequestered beyond 200 metres</w:t>
+        <w:t xml:space="preserve">. </w:t>
+      </w:r>
+      <w:r>
+        <w:rPr>
+          <w:rFonts w:ascii="Times New Roman" w:hAnsi="Times New Roman" w:cs="Times New Roman"/>
+        </w:rPr>
+        <w:t xml:space="preserve">Furthermore, </w:t>
+      </w:r>
+      <w:r>
+        <w:rPr>
+          <w:rFonts w:ascii="Times New Roman" w:hAnsi="Times New Roman" w:cs="Times New Roman"/>
+        </w:rPr>
+        <w:t xml:space="preserve">only kelp detritus that </w:t>
+      </w:r>
+      <w:r>
+        <w:rPr>
+          <w:rFonts w:ascii="Times New Roman" w:hAnsi="Times New Roman" w:cs="Times New Roman"/>
+        </w:rPr>
+        <w:t>does</w:t>
+      </w:r>
+      <w:r>
+        <w:rPr>
+          <w:rFonts w:ascii="Times New Roman" w:hAnsi="Times New Roman" w:cs="Times New Roman"/>
+        </w:rPr>
+        <w:t xml:space="preserve"> not </w:t>
+      </w:r>
+      <w:r>
+        <w:rPr>
+          <w:rFonts w:ascii="Times New Roman" w:hAnsi="Times New Roman" w:cs="Times New Roman"/>
+        </w:rPr>
+        <w:t>get stranded as wrack</w:t>
+      </w:r>
+      <w:r>
+        <w:rPr>
+          <w:rFonts w:ascii="Times New Roman" w:hAnsi="Times New Roman" w:cs="Times New Roman"/>
+        </w:rPr>
+        <w:t xml:space="preserve"> or sink to depths without access to light can remain physiologically viable. </w:t>
+      </w:r>
+      <w:r>
+        <w:rPr>
+          <w:rFonts w:ascii="Times New Roman" w:hAnsi="Times New Roman" w:cs="Times New Roman"/>
+        </w:rPr>
+        <w:t>Most exported kelp detritus is therefore effectively dead. For these reasons dead decomposition is almost certainly more representative of natural decomposition, suggesting that kelp decomposition rates have been underestimated.</w:t>
+      </w:r>
+    </w:p>
+    <w:p>
+      <w:pPr>
+        <w:rPr>
+          <w:rFonts w:ascii="Times New Roman" w:hAnsi="Times New Roman" w:cs="Times New Roman"/>
+        </w:rPr>
+      </w:pPr>
+    </w:p>
+    <w:p>
+      <w:pPr>
+        <w:rPr>
+          <w:rFonts w:ascii="Times New Roman" w:hAnsi="Times New Roman" w:cs="Times New Roman"/>
+        </w:rPr>
+      </w:pPr>
+      <w:r>
+        <w:rPr>
+          <w:rFonts w:ascii="Times New Roman" w:hAnsi="Times New Roman" w:cs="Times New Roman"/>
+        </w:rPr>
+        <w:t xml:space="preserve">Kelp blue carbon is overestimated </w:t>
+      </w:r>
+    </w:p>
+    <w:p>
+      <w:pPr>
+        <w:rPr>
+          <w:rFonts w:ascii="Times New Roman" w:hAnsi="Times New Roman" w:cs="Times New Roman"/>
+        </w:rPr>
+      </w:pPr>
+    </w:p>
+    <w:p>
+      <w:pPr>
+        <w:rPr>
+          <w:rFonts w:ascii="Times New Roman" w:hAnsi="Times New Roman" w:cs="Times New Roman"/>
+        </w:rPr>
+      </w:pPr>
+      <w:r>
+        <w:rPr>
+          <w:rFonts w:ascii="Times New Roman" w:hAnsi="Times New Roman" w:cs="Times New Roman"/>
+        </w:rPr>
+        <w:t>The original blue carbon model ignores decomposition</w:t>
+      </w:r>
+      <w:r>
+        <w:t xml:space="preserve"> </w:t>
+      </w:r>
+      <w:r>
+        <w:rPr>
+          <w:rFonts w:ascii="Times New Roman" w:hAnsi="Times New Roman" w:cs="Times New Roman"/>
+        </w:rPr>
+        <w:t>{Krause-Jensen and Duarte, 2016, #82158}</w:t>
+      </w:r>
+    </w:p>
+    <w:p>
+      <w:pPr>
+        <w:rPr>
+          <w:rFonts w:ascii="Times New Roman" w:hAnsi="Times New Roman" w:cs="Times New Roman"/>
+        </w:rPr>
+      </w:pPr>
+    </w:p>
+    <w:p>
+      <w:pPr>
+        <w:rPr>
+          <w:rFonts w:ascii="Times New Roman" w:hAnsi="Times New Roman" w:cs="Times New Roman"/>
+        </w:rPr>
+      </w:pPr>
+      <w:r>
+        <w:rPr>
+          <w:rFonts w:ascii="Times New Roman" w:hAnsi="Times New Roman" w:cs="Times New Roman"/>
+        </w:rPr>
+        <w:t>It has been shown that the latest blue carbon model</w:t>
+      </w:r>
+      <w:r>
+        <w:t xml:space="preserve"> </w:t>
+      </w:r>
+      <w:r>
+        <w:rPr>
+          <w:rFonts w:ascii="Times New Roman" w:hAnsi="Times New Roman" w:cs="Times New Roman"/>
+        </w:rPr>
+        <w:t>{Filbee-Dexter et al., 2024, #27977}</w:t>
+      </w:r>
+      <w:r>
+        <w:rPr>
+          <w:rFonts w:ascii="Times New Roman" w:hAnsi="Times New Roman" w:cs="Times New Roman"/>
+        </w:rPr>
+        <w:t xml:space="preserve"> is highly sensitive to changes in decomposition</w:t>
+      </w:r>
+      <w:r>
+        <w:t xml:space="preserve"> </w:t>
+      </w:r>
+      <w:r>
+        <w:rPr>
+          <w:rFonts w:ascii="Times New Roman" w:hAnsi="Times New Roman" w:cs="Times New Roman"/>
+        </w:rPr>
+        <w:t xml:space="preserve">{White and </w:t>
+      </w:r>
+      <w:proofErr w:type="spellStart"/>
+      <w:r>
+        <w:rPr>
+          <w:rFonts w:ascii="Times New Roman" w:hAnsi="Times New Roman" w:cs="Times New Roman"/>
+        </w:rPr>
+        <w:t>Norkko</w:t>
+      </w:r>
+      <w:proofErr w:type="spellEnd"/>
+      <w:r>
+        <w:rPr>
+          <w:rFonts w:ascii="Times New Roman" w:hAnsi="Times New Roman" w:cs="Times New Roman"/>
+        </w:rPr>
+        <w:t>, 2025, #37662}</w:t>
+      </w:r>
+    </w:p>
+    <w:p>
+      <w:pPr>
+        <w:rPr>
+          <w:rFonts w:ascii="Times New Roman" w:hAnsi="Times New Roman" w:cs="Times New Roman"/>
+        </w:rPr>
+      </w:pPr>
+      <w:r>
+        <w:rPr>
+          <w:rFonts w:ascii="Times New Roman" w:hAnsi="Times New Roman" w:cs="Times New Roman"/>
+        </w:rPr>
+        <w:t>Furthermore, kelp detritus is only thought to be sequestered beyond 200 metres</w:t>
       </w:r>
       <w:r>
         <w:rPr>
@@ -3065,19 +3366,7 @@
         <w:rPr>
           <w:rFonts w:ascii="Times New Roman" w:hAnsi="Times New Roman" w:cs="Times New Roman"/>
         </w:rPr>
-        <w:t xml:space="preserve">depth where light and consequently detrital photosynthesis </w:t>
-      </w:r>
-      <w:r>
-        <w:rPr>
-          <w:rFonts w:ascii="Times New Roman" w:hAnsi="Times New Roman" w:cs="Times New Roman"/>
-        </w:rPr>
-        <w:t>are</w:t>
-      </w:r>
-      <w:r>
-        <w:rPr>
-          <w:rFonts w:ascii="Times New Roman" w:hAnsi="Times New Roman" w:cs="Times New Roman"/>
-        </w:rPr>
-        <w:t xml:space="preserve"> limited</w:t>
+        <w:t>depth where light and consequently detrital photosynthesis are limited</w:t>
       </w:r>
       <w:r>
         <w:rPr>
@@ -3114,114 +3403,20 @@
         <w:rPr>
           <w:rFonts w:ascii="Times New Roman" w:hAnsi="Times New Roman" w:cs="Times New Roman"/>
         </w:rPr>
-        <w:t>. For these reasons dead decomposition is almost certainly more representative of natural decomposition, suggesting that kelp decomposition rates have been severely underestimated.</w:t>
-      </w:r>
-    </w:p>
-    <w:p>
-      <w:pPr>
-        <w:rPr>
-          <w:rFonts w:ascii="Times New Roman" w:hAnsi="Times New Roman" w:cs="Times New Roman"/>
-        </w:rPr>
-      </w:pPr>
-    </w:p>
-    <w:p>
-      <w:pPr>
-        <w:rPr>
-          <w:rFonts w:ascii="Times New Roman" w:hAnsi="Times New Roman" w:cs="Times New Roman"/>
-        </w:rPr>
-      </w:pPr>
-      <w:r>
-        <w:rPr>
-          <w:rFonts w:ascii="Times New Roman" w:hAnsi="Times New Roman" w:cs="Times New Roman"/>
-        </w:rPr>
-        <w:t xml:space="preserve">Kelp blue carbon is overestimated </w:t>
-      </w:r>
-    </w:p>
-    <w:p>
-      <w:pPr>
-        <w:rPr>
-          <w:rFonts w:ascii="Times New Roman" w:hAnsi="Times New Roman" w:cs="Times New Roman"/>
-        </w:rPr>
-      </w:pPr>
-    </w:p>
-    <w:p>
-      <w:pPr>
-        <w:rPr>
-          <w:rFonts w:ascii="Times New Roman" w:hAnsi="Times New Roman" w:cs="Times New Roman"/>
-        </w:rPr>
-      </w:pPr>
-      <w:r>
-        <w:rPr>
-          <w:rFonts w:ascii="Times New Roman" w:hAnsi="Times New Roman" w:cs="Times New Roman"/>
-        </w:rPr>
-        <w:t>The original blue carbon model ignores decomposition</w:t>
-      </w:r>
-      <w:r>
-        <w:t xml:space="preserve"> </w:t>
-      </w:r>
-      <w:r>
-        <w:rPr>
-          <w:rFonts w:ascii="Times New Roman" w:hAnsi="Times New Roman" w:cs="Times New Roman"/>
-        </w:rPr>
-        <w:t>{Krause-Jensen and Duarte, 2016, #82158}</w:t>
-      </w:r>
-    </w:p>
-    <w:p>
-      <w:pPr>
-        <w:rPr>
-          <w:rFonts w:ascii="Times New Roman" w:hAnsi="Times New Roman" w:cs="Times New Roman"/>
-        </w:rPr>
-      </w:pPr>
-    </w:p>
-    <w:p>
-      <w:pPr>
-        <w:rPr>
-          <w:rFonts w:ascii="Times New Roman" w:hAnsi="Times New Roman" w:cs="Times New Roman"/>
-        </w:rPr>
-      </w:pPr>
-      <w:r>
-        <w:rPr>
-          <w:rFonts w:ascii="Times New Roman" w:hAnsi="Times New Roman" w:cs="Times New Roman"/>
-        </w:rPr>
-        <w:t>It has been shown that the latest blue carbon model</w:t>
-      </w:r>
-      <w:r>
-        <w:t xml:space="preserve"> </w:t>
-      </w:r>
-      <w:r>
-        <w:rPr>
-          <w:rFonts w:ascii="Times New Roman" w:hAnsi="Times New Roman" w:cs="Times New Roman"/>
-        </w:rPr>
-        <w:t>{Filbee-Dexter et al., 2024, #27977}</w:t>
-      </w:r>
-      <w:r>
-        <w:rPr>
-          <w:rFonts w:ascii="Times New Roman" w:hAnsi="Times New Roman" w:cs="Times New Roman"/>
-        </w:rPr>
-        <w:t xml:space="preserve"> is highly sensitive to changes in decomposition</w:t>
-      </w:r>
-      <w:r>
-        <w:t xml:space="preserve"> </w:t>
-      </w:r>
-      <w:r>
-        <w:rPr>
-          <w:rFonts w:ascii="Times New Roman" w:hAnsi="Times New Roman" w:cs="Times New Roman"/>
-        </w:rPr>
-        <w:t xml:space="preserve">{White and </w:t>
-      </w:r>
-      <w:proofErr w:type="spellStart"/>
-      <w:r>
-        <w:rPr>
-          <w:rFonts w:ascii="Times New Roman" w:hAnsi="Times New Roman" w:cs="Times New Roman"/>
-        </w:rPr>
-        <w:t>Norkko</w:t>
-      </w:r>
-      <w:proofErr w:type="spellEnd"/>
-      <w:r>
-        <w:rPr>
-          <w:rFonts w:ascii="Times New Roman" w:hAnsi="Times New Roman" w:cs="Times New Roman"/>
-        </w:rPr>
-        <w:t>, 2025, #37662}</w:t>
+        <w:t>.</w:t>
+      </w:r>
+    </w:p>
+    <w:p>
+      <w:pPr>
+        <w:rPr>
+          <w:rFonts w:ascii="Times New Roman" w:hAnsi="Times New Roman" w:cs="Times New Roman"/>
+        </w:rPr>
+      </w:pPr>
+      <w:r>
+        <w:rPr>
+          <w:rFonts w:ascii="Times New Roman" w:hAnsi="Times New Roman" w:cs="Times New Roman"/>
+        </w:rPr>
+        <w:t>Coastal residence time</w:t>
       </w:r>
     </w:p>
     <w:p>
@@ -3456,20 +3651,32 @@
       <w:tblPr>
         <w:tblStyle w:val="TableGrid"/>
         <w:tblW w:w="0" w:type="auto"/>
+        <w:tblBorders>
+          <w:top w:val="none" w:sz="0" w:space="0" w:color="auto"/>
+          <w:left w:val="none" w:sz="0" w:space="0" w:color="auto"/>
+          <w:bottom w:val="none" w:sz="0" w:space="0" w:color="auto"/>
+          <w:right w:val="none" w:sz="0" w:space="0" w:color="auto"/>
+          <w:insideH w:val="none" w:sz="0" w:space="0" w:color="auto"/>
+          <w:insideV w:val="none" w:sz="0" w:space="0" w:color="auto"/>
+        </w:tblBorders>
         <w:tblLook w:val="04A0" w:firstRow="1" w:lastRow="0" w:firstColumn="1" w:lastColumn="0" w:noHBand="0" w:noVBand="1"/>
       </w:tblPr>
       <w:tblGrid>
-        <w:gridCol w:w="2263"/>
-        <w:gridCol w:w="1276"/>
-        <w:gridCol w:w="1276"/>
-        <w:gridCol w:w="1255"/>
-        <w:gridCol w:w="1459"/>
-        <w:gridCol w:w="1487"/>
+        <w:gridCol w:w="2170"/>
+        <w:gridCol w:w="1548"/>
+        <w:gridCol w:w="1188"/>
+        <w:gridCol w:w="1308"/>
+        <w:gridCol w:w="1428"/>
+        <w:gridCol w:w="363"/>
       </w:tblGrid>
       <w:tr>
         <w:tc>
           <w:tcPr>
-            <w:tcW w:w="2263" w:type="dxa"/>
+            <w:tcW w:w="0" w:type="auto"/>
+            <w:tcBorders>
+              <w:top w:val="single" w:sz="4" w:space="0" w:color="auto"/>
+              <w:bottom w:val="single" w:sz="4" w:space="0" w:color="auto"/>
+            </w:tcBorders>
           </w:tcPr>
           <w:p>
             <w:pPr>
@@ -3481,7 +3688,11 @@
         </w:tc>
         <w:tc>
           <w:tcPr>
-            <w:tcW w:w="1276" w:type="dxa"/>
+            <w:tcW w:w="0" w:type="auto"/>
+            <w:tcBorders>
+              <w:top w:val="single" w:sz="4" w:space="0" w:color="auto"/>
+              <w:bottom w:val="single" w:sz="4" w:space="0" w:color="auto"/>
+            </w:tcBorders>
           </w:tcPr>
           <w:p>
             <w:pPr>
@@ -3503,7 +3714,11 @@
         </w:tc>
         <w:tc>
           <w:tcPr>
-            <w:tcW w:w="1276" w:type="dxa"/>
+            <w:tcW w:w="0" w:type="auto"/>
+            <w:tcBorders>
+              <w:top w:val="single" w:sz="4" w:space="0" w:color="auto"/>
+              <w:bottom w:val="single" w:sz="4" w:space="0" w:color="auto"/>
+            </w:tcBorders>
           </w:tcPr>
           <w:p>
             <w:pPr>
@@ -3525,7 +3740,11 @@
         </w:tc>
         <w:tc>
           <w:tcPr>
-            <w:tcW w:w="1255" w:type="dxa"/>
+            <w:tcW w:w="0" w:type="auto"/>
+            <w:tcBorders>
+              <w:top w:val="single" w:sz="4" w:space="0" w:color="auto"/>
+              <w:bottom w:val="single" w:sz="4" w:space="0" w:color="auto"/>
+            </w:tcBorders>
           </w:tcPr>
           <w:p>
             <w:pPr>
@@ -3547,7 +3766,11 @@
         </w:tc>
         <w:tc>
           <w:tcPr>
-            <w:tcW w:w="1459" w:type="dxa"/>
+            <w:tcW w:w="0" w:type="auto"/>
+            <w:tcBorders>
+              <w:top w:val="single" w:sz="4" w:space="0" w:color="auto"/>
+              <w:bottom w:val="single" w:sz="4" w:space="0" w:color="auto"/>
+            </w:tcBorders>
           </w:tcPr>
           <w:p>
             <w:pPr>
@@ -3586,7 +3809,11 @@
         </w:tc>
         <w:tc>
           <w:tcPr>
-            <w:tcW w:w="1487" w:type="dxa"/>
+            <w:tcW w:w="0" w:type="auto"/>
+            <w:tcBorders>
+              <w:top w:val="single" w:sz="4" w:space="0" w:color="auto"/>
+              <w:bottom w:val="single" w:sz="4" w:space="0" w:color="auto"/>
+            </w:tcBorders>
           </w:tcPr>
           <w:p>
             <w:pPr>
@@ -3614,8 +3841,11 @@
       <w:tr>
         <w:tc>
           <w:tcPr>
-            <w:tcW w:w="9016" w:type="dxa"/>
+            <w:tcW w:w="0" w:type="auto"/>
             <w:gridSpan w:val="6"/>
+            <w:tcBorders>
+              <w:top w:val="single" w:sz="4" w:space="0" w:color="auto"/>
+            </w:tcBorders>
           </w:tcPr>
           <w:p>
             <w:pPr>
@@ -3637,7 +3867,7 @@
       <w:tr>
         <w:tc>
           <w:tcPr>
-            <w:tcW w:w="2263" w:type="dxa"/>
+            <w:tcW w:w="0" w:type="auto"/>
           </w:tcPr>
           <w:p>
             <w:pPr>
@@ -3659,7 +3889,7 @@
         </w:tc>
         <w:tc>
           <w:tcPr>
-            <w:tcW w:w="1276" w:type="dxa"/>
+            <w:tcW w:w="0" w:type="auto"/>
           </w:tcPr>
           <w:p>
             <w:pPr>
@@ -3667,11 +3897,17 @@
                 <w:rFonts w:ascii="Times New Roman" w:hAnsi="Times New Roman" w:cs="Times New Roman"/>
               </w:rPr>
             </w:pPr>
+            <w:r>
+              <w:rPr>
+                <w:rFonts w:ascii="Times New Roman" w:hAnsi="Times New Roman" w:cs="Times New Roman"/>
+              </w:rPr>
+              <w:t>0.053 ± 0.043</w:t>
+            </w:r>
           </w:p>
         </w:tc>
         <w:tc>
           <w:tcPr>
-            <w:tcW w:w="1276" w:type="dxa"/>
+            <w:tcW w:w="0" w:type="auto"/>
           </w:tcPr>
           <w:p>
             <w:pPr>
@@ -3679,11 +3915,17 @@
                 <w:rFonts w:ascii="Times New Roman" w:hAnsi="Times New Roman" w:cs="Times New Roman"/>
               </w:rPr>
             </w:pPr>
+            <w:r>
+              <w:rPr>
+                <w:rFonts w:ascii="Times New Roman" w:hAnsi="Times New Roman" w:cs="Times New Roman"/>
+              </w:rPr>
+              <w:t>7.7 ± 0.78</w:t>
+            </w:r>
           </w:p>
         </w:tc>
         <w:tc>
           <w:tcPr>
-            <w:tcW w:w="1255" w:type="dxa"/>
+            <w:tcW w:w="0" w:type="auto"/>
           </w:tcPr>
           <w:p>
             <w:pPr>
@@ -3691,11 +3933,17 @@
                 <w:rFonts w:ascii="Times New Roman" w:hAnsi="Times New Roman" w:cs="Times New Roman"/>
               </w:rPr>
             </w:pPr>
+            <w:r>
+              <w:rPr>
+                <w:rFonts w:ascii="Times New Roman" w:hAnsi="Times New Roman" w:cs="Times New Roman"/>
+              </w:rPr>
+              <w:t>7.7 ± 0.78</w:t>
+            </w:r>
           </w:p>
         </w:tc>
         <w:tc>
           <w:tcPr>
-            <w:tcW w:w="1459" w:type="dxa"/>
+            <w:tcW w:w="0" w:type="auto"/>
           </w:tcPr>
           <w:p>
             <w:pPr>
@@ -3703,11 +3951,17 @@
                 <w:rFonts w:ascii="Times New Roman" w:hAnsi="Times New Roman" w:cs="Times New Roman"/>
               </w:rPr>
             </w:pPr>
+            <w:r>
+              <w:rPr>
+                <w:rFonts w:ascii="Times New Roman" w:hAnsi="Times New Roman" w:cs="Times New Roman"/>
+              </w:rPr>
+              <w:t>2.3 ± 0.42</w:t>
+            </w:r>
           </w:p>
         </w:tc>
         <w:tc>
           <w:tcPr>
-            <w:tcW w:w="1487" w:type="dxa"/>
+            <w:tcW w:w="0" w:type="auto"/>
           </w:tcPr>
           <w:p>
             <w:pPr>
@@ -3715,13 +3969,19 @@
                 <w:rFonts w:ascii="Times New Roman" w:hAnsi="Times New Roman" w:cs="Times New Roman"/>
               </w:rPr>
             </w:pPr>
+            <w:r>
+              <w:rPr>
+                <w:rFonts w:ascii="Times New Roman" w:hAnsi="Times New Roman" w:cs="Times New Roman"/>
+              </w:rPr>
+              <w:t>1</w:t>
+            </w:r>
           </w:p>
         </w:tc>
       </w:tr>
       <w:tr>
         <w:tc>
           <w:tcPr>
-            <w:tcW w:w="2263" w:type="dxa"/>
+            <w:tcW w:w="0" w:type="auto"/>
           </w:tcPr>
           <w:p>
             <w:pPr>
@@ -3753,7 +4013,7 @@
         </w:tc>
         <w:tc>
           <w:tcPr>
-            <w:tcW w:w="1276" w:type="dxa"/>
+            <w:tcW w:w="0" w:type="auto"/>
           </w:tcPr>
           <w:p>
             <w:pPr>
@@ -3761,11 +4021,17 @@
                 <w:rFonts w:ascii="Times New Roman" w:hAnsi="Times New Roman" w:cs="Times New Roman"/>
               </w:rPr>
             </w:pPr>
+            <w:r>
+              <w:rPr>
+                <w:rFonts w:ascii="Times New Roman" w:hAnsi="Times New Roman" w:cs="Times New Roman"/>
+              </w:rPr>
+              <w:t>1.8 ± 0.29</w:t>
+            </w:r>
           </w:p>
         </w:tc>
         <w:tc>
           <w:tcPr>
-            <w:tcW w:w="1276" w:type="dxa"/>
+            <w:tcW w:w="0" w:type="auto"/>
           </w:tcPr>
           <w:p>
             <w:pPr>
@@ -3773,11 +4039,17 @@
                 <w:rFonts w:ascii="Times New Roman" w:hAnsi="Times New Roman" w:cs="Times New Roman"/>
               </w:rPr>
             </w:pPr>
+            <w:r>
+              <w:rPr>
+                <w:rFonts w:ascii="Times New Roman" w:hAnsi="Times New Roman" w:cs="Times New Roman"/>
+              </w:rPr>
+              <w:t>11 ± 1.5</w:t>
+            </w:r>
           </w:p>
         </w:tc>
         <w:tc>
           <w:tcPr>
-            <w:tcW w:w="1255" w:type="dxa"/>
+            <w:tcW w:w="0" w:type="auto"/>
           </w:tcPr>
           <w:p>
             <w:pPr>
@@ -3785,11 +4057,17 @@
                 <w:rFonts w:ascii="Times New Roman" w:hAnsi="Times New Roman" w:cs="Times New Roman"/>
               </w:rPr>
             </w:pPr>
+            <w:r>
+              <w:rPr>
+                <w:rFonts w:ascii="Times New Roman" w:hAnsi="Times New Roman" w:cs="Times New Roman"/>
+              </w:rPr>
+              <w:t>9.1 ± 1.5</w:t>
+            </w:r>
           </w:p>
         </w:tc>
         <w:tc>
           <w:tcPr>
-            <w:tcW w:w="1459" w:type="dxa"/>
+            <w:tcW w:w="0" w:type="auto"/>
           </w:tcPr>
           <w:p>
             <w:pPr>
@@ -3797,11 +4075,17 @@
                 <w:rFonts w:ascii="Times New Roman" w:hAnsi="Times New Roman" w:cs="Times New Roman"/>
               </w:rPr>
             </w:pPr>
+            <w:r>
+              <w:rPr>
+                <w:rFonts w:ascii="Times New Roman" w:hAnsi="Times New Roman" w:cs="Times New Roman"/>
+              </w:rPr>
+              <w:t>0.79 ± 0.093</w:t>
+            </w:r>
           </w:p>
         </w:tc>
         <w:tc>
           <w:tcPr>
-            <w:tcW w:w="1487" w:type="dxa"/>
+            <w:tcW w:w="0" w:type="auto"/>
           </w:tcPr>
           <w:p>
             <w:pPr>
@@ -3809,13 +4093,19 @@
                 <w:rFonts w:ascii="Times New Roman" w:hAnsi="Times New Roman" w:cs="Times New Roman"/>
               </w:rPr>
             </w:pPr>
+            <w:r>
+              <w:rPr>
+                <w:rFonts w:ascii="Times New Roman" w:hAnsi="Times New Roman" w:cs="Times New Roman"/>
+              </w:rPr>
+              <w:t>1</w:t>
+            </w:r>
           </w:p>
         </w:tc>
       </w:tr>
       <w:tr>
         <w:tc>
           <w:tcPr>
-            <w:tcW w:w="2263" w:type="dxa"/>
+            <w:tcW w:w="0" w:type="auto"/>
           </w:tcPr>
           <w:p>
             <w:pPr>
@@ -3833,7 +4123,7 @@
         </w:tc>
         <w:tc>
           <w:tcPr>
-            <w:tcW w:w="1276" w:type="dxa"/>
+            <w:tcW w:w="0" w:type="auto"/>
           </w:tcPr>
           <w:p>
             <w:pPr>
@@ -3845,7 +4135,7 @@
         </w:tc>
         <w:tc>
           <w:tcPr>
-            <w:tcW w:w="1276" w:type="dxa"/>
+            <w:tcW w:w="0" w:type="auto"/>
           </w:tcPr>
           <w:p>
             <w:pPr>
@@ -3857,7 +4147,7 @@
         </w:tc>
         <w:tc>
           <w:tcPr>
-            <w:tcW w:w="1255" w:type="dxa"/>
+            <w:tcW w:w="0" w:type="auto"/>
           </w:tcPr>
           <w:p>
             <w:pPr>
@@ -3869,7 +4159,7 @@
         </w:tc>
         <w:tc>
           <w:tcPr>
-            <w:tcW w:w="1459" w:type="dxa"/>
+            <w:tcW w:w="0" w:type="auto"/>
           </w:tcPr>
           <w:p>
             <w:pPr>
@@ -3881,7 +4171,7 @@
         </w:tc>
         <w:tc>
           <w:tcPr>
-            <w:tcW w:w="1487" w:type="dxa"/>
+            <w:tcW w:w="0" w:type="auto"/>
           </w:tcPr>
           <w:p>
             <w:pPr>
@@ -3895,7 +4185,7 @@
       <w:tr>
         <w:tc>
           <w:tcPr>
-            <w:tcW w:w="9016" w:type="dxa"/>
+            <w:tcW w:w="0" w:type="auto"/>
             <w:gridSpan w:val="6"/>
           </w:tcPr>
           <w:p>
@@ -3918,7 +4208,10 @@
       <w:tr>
         <w:tc>
           <w:tcPr>
-            <w:tcW w:w="2263" w:type="dxa"/>
+            <w:tcW w:w="0" w:type="auto"/>
+            <w:tcBorders>
+              <w:bottom w:val="single" w:sz="4" w:space="0" w:color="auto"/>
+            </w:tcBorders>
           </w:tcPr>
           <w:p>
             <w:pPr>
@@ -3960,7 +4253,10 @@
         </w:tc>
         <w:tc>
           <w:tcPr>
-            <w:tcW w:w="1276" w:type="dxa"/>
+            <w:tcW w:w="0" w:type="auto"/>
+            <w:tcBorders>
+              <w:bottom w:val="single" w:sz="4" w:space="0" w:color="auto"/>
+            </w:tcBorders>
           </w:tcPr>
           <w:p>
             <w:pPr>
@@ -3968,11 +4264,20 @@
                 <w:rFonts w:ascii="Times New Roman" w:hAnsi="Times New Roman" w:cs="Times New Roman"/>
               </w:rPr>
             </w:pPr>
+            <w:r>
+              <w:rPr>
+                <w:rFonts w:ascii="Times New Roman" w:hAnsi="Times New Roman" w:cs="Times New Roman"/>
+              </w:rPr>
+              <w:t>0.98 ± 0.08</w:t>
+            </w:r>
           </w:p>
         </w:tc>
         <w:tc>
           <w:tcPr>
-            <w:tcW w:w="1276" w:type="dxa"/>
+            <w:tcW w:w="0" w:type="auto"/>
+            <w:tcBorders>
+              <w:bottom w:val="single" w:sz="4" w:space="0" w:color="auto"/>
+            </w:tcBorders>
           </w:tcPr>
           <w:p>
             <w:pPr>
@@ -3980,11 +4285,20 @@
                 <w:rFonts w:ascii="Times New Roman" w:hAnsi="Times New Roman" w:cs="Times New Roman"/>
               </w:rPr>
             </w:pPr>
+            <w:r>
+              <w:rPr>
+                <w:rFonts w:ascii="Times New Roman" w:hAnsi="Times New Roman" w:cs="Times New Roman"/>
+              </w:rPr>
+              <w:t>1.5 ± 0.14</w:t>
+            </w:r>
           </w:p>
         </w:tc>
         <w:tc>
           <w:tcPr>
-            <w:tcW w:w="1255" w:type="dxa"/>
+            <w:tcW w:w="0" w:type="auto"/>
+            <w:tcBorders>
+              <w:bottom w:val="single" w:sz="4" w:space="0" w:color="auto"/>
+            </w:tcBorders>
           </w:tcPr>
           <w:p>
             <w:pPr>
@@ -3992,11 +4306,20 @@
                 <w:rFonts w:ascii="Times New Roman" w:hAnsi="Times New Roman" w:cs="Times New Roman"/>
               </w:rPr>
             </w:pPr>
+            <w:r>
+              <w:rPr>
+                <w:rFonts w:ascii="Times New Roman" w:hAnsi="Times New Roman" w:cs="Times New Roman"/>
+              </w:rPr>
+              <w:t>0.52 ± 0.16</w:t>
+            </w:r>
           </w:p>
         </w:tc>
         <w:tc>
           <w:tcPr>
-            <w:tcW w:w="1459" w:type="dxa"/>
+            <w:tcW w:w="0" w:type="auto"/>
+            <w:tcBorders>
+              <w:bottom w:val="single" w:sz="4" w:space="0" w:color="auto"/>
+            </w:tcBorders>
           </w:tcPr>
           <w:p>
             <w:pPr>
@@ -4004,11 +4327,20 @@
                 <w:rFonts w:ascii="Times New Roman" w:hAnsi="Times New Roman" w:cs="Times New Roman"/>
               </w:rPr>
             </w:pPr>
+            <w:r>
+              <w:rPr>
+                <w:rFonts w:ascii="Times New Roman" w:hAnsi="Times New Roman" w:cs="Times New Roman"/>
+              </w:rPr>
+              <w:t>0.19 ± 0.053</w:t>
+            </w:r>
           </w:p>
         </w:tc>
         <w:tc>
           <w:tcPr>
-            <w:tcW w:w="1487" w:type="dxa"/>
+            <w:tcW w:w="0" w:type="auto"/>
+            <w:tcBorders>
+              <w:bottom w:val="single" w:sz="4" w:space="0" w:color="auto"/>
+            </w:tcBorders>
           </w:tcPr>
           <w:p>
             <w:pPr>
@@ -4016,6 +4348,12 @@
                 <w:rFonts w:ascii="Times New Roman" w:hAnsi="Times New Roman" w:cs="Times New Roman"/>
               </w:rPr>
             </w:pPr>
+            <w:r>
+              <w:rPr>
+                <w:rFonts w:ascii="Times New Roman" w:hAnsi="Times New Roman" w:cs="Times New Roman"/>
+              </w:rPr>
+              <w:t>1</w:t>
+            </w:r>
           </w:p>
         </w:tc>
       </w:tr>
@@ -4085,24 +4423,7 @@
           <w:lang w:val="de-DE"/>
         </w:rPr>
         <w:tab/>
-      </w:r>
-      <w:proofErr w:type="spellStart"/>
-      <w:r>
-        <w:rPr>
-          <w:rFonts w:ascii="Arial" w:hAnsi="Arial" w:cs="Times New Roman"/>
-          <w:kern w:val="0"/>
-          <w:lang w:val="de-DE"/>
-        </w:rPr>
-        <w:t>Filbee</w:t>
-      </w:r>
-      <w:proofErr w:type="spellEnd"/>
-      <w:r>
-        <w:rPr>
-          <w:rFonts w:ascii="Arial" w:hAnsi="Arial" w:cs="Times New Roman"/>
-          <w:kern w:val="0"/>
-          <w:lang w:val="de-DE"/>
-        </w:rPr>
-        <w:t xml:space="preserve">-Dexter, K. et al. </w:t>
+        <w:t xml:space="preserve">Filbee-Dexter, K. et al. </w:t>
       </w:r>
       <w:r>
         <w:rPr>
@@ -4230,22 +4551,7 @@
           <w:kern w:val="0"/>
         </w:rPr>
         <w:tab/>
-      </w:r>
-      <w:proofErr w:type="spellStart"/>
-      <w:r>
-        <w:rPr>
-          <w:rFonts w:ascii="Arial" w:hAnsi="Arial" w:cs="Times New Roman"/>
-          <w:kern w:val="0"/>
-        </w:rPr>
-        <w:t>Pessarrodona</w:t>
-      </w:r>
-      <w:proofErr w:type="spellEnd"/>
-      <w:r>
-        <w:rPr>
-          <w:rFonts w:ascii="Arial" w:hAnsi="Arial" w:cs="Times New Roman"/>
-          <w:kern w:val="0"/>
-        </w:rPr>
-        <w:t xml:space="preserve">, A. et al. Carbon sequestration and climate change mitigation using macroalgae: a state of knowledge review. </w:t>
+        <w:t xml:space="preserve">Pessarrodona, A. et al. Carbon sequestration and climate change mitigation using macroalgae: a state of knowledge review. </w:t>
       </w:r>
       <w:r>
         <w:rPr>
@@ -4365,23 +4671,7 @@
           <w:kern w:val="0"/>
         </w:rPr>
         <w:tab/>
-        <w:t xml:space="preserve">Wright, L. S., </w:t>
-      </w:r>
-      <w:proofErr w:type="spellStart"/>
-      <w:r>
-        <w:rPr>
-          <w:rFonts w:ascii="Arial" w:hAnsi="Arial" w:cs="Times New Roman"/>
-          <w:kern w:val="0"/>
-        </w:rPr>
-        <w:t>Pessarrodona</w:t>
-      </w:r>
-      <w:proofErr w:type="spellEnd"/>
-      <w:r>
-        <w:rPr>
-          <w:rFonts w:ascii="Arial" w:hAnsi="Arial" w:cs="Times New Roman"/>
-          <w:kern w:val="0"/>
-        </w:rPr>
-        <w:t xml:space="preserve">, A. &amp; Foggo, A. Climate-driven shifts in kelp forest composition reduce carbon sequestration potential. </w:t>
+        <w:t xml:space="preserve">Wright, L. S., Pessarrodona, A. &amp; Foggo, A. Climate-driven shifts in kelp forest composition reduce carbon sequestration potential. </w:t>
       </w:r>
       <w:r>
         <w:rPr>
@@ -4443,24 +4733,7 @@
           <w:lang w:val="de-DE"/>
         </w:rPr>
         <w:tab/>
-      </w:r>
-      <w:proofErr w:type="spellStart"/>
-      <w:r>
-        <w:rPr>
-          <w:rFonts w:ascii="Arial" w:hAnsi="Arial" w:cs="Times New Roman"/>
-          <w:kern w:val="0"/>
-          <w:lang w:val="de-DE"/>
-        </w:rPr>
-        <w:t>Filbee</w:t>
-      </w:r>
-      <w:proofErr w:type="spellEnd"/>
-      <w:r>
-        <w:rPr>
-          <w:rFonts w:ascii="Arial" w:hAnsi="Arial" w:cs="Times New Roman"/>
-          <w:kern w:val="0"/>
-          <w:lang w:val="de-DE"/>
-        </w:rPr>
-        <w:t xml:space="preserve">-Dexter, K. et al. </w:t>
+        <w:t xml:space="preserve">Filbee-Dexter, K. et al. </w:t>
       </w:r>
       <w:r>
         <w:rPr>
@@ -4469,23 +4742,13 @@
         </w:rPr>
         <w:t xml:space="preserve">Kelp carbon sink potential decreases with warming due to accelerating decomposition. </w:t>
       </w:r>
-      <w:proofErr w:type="spellStart"/>
       <w:r>
         <w:rPr>
           <w:rFonts w:ascii="Arial" w:hAnsi="Arial" w:cs="Times New Roman"/>
           <w:i/>
           <w:kern w:val="0"/>
         </w:rPr>
-        <w:t>PLoS</w:t>
-      </w:r>
-      <w:proofErr w:type="spellEnd"/>
-      <w:r>
-        <w:rPr>
-          <w:rFonts w:ascii="Arial" w:hAnsi="Arial" w:cs="Times New Roman"/>
-          <w:i/>
-          <w:kern w:val="0"/>
-        </w:rPr>
-        <w:t xml:space="preserve"> Biology</w:t>
+        <w:t>PLoS Biology</w:t>
       </w:r>
       <w:r>
         <w:rPr>
@@ -4537,23 +4800,7 @@
           <w:kern w:val="0"/>
         </w:rPr>
         <w:tab/>
-        <w:t xml:space="preserve">Reed, D. C., </w:t>
-      </w:r>
-      <w:proofErr w:type="spellStart"/>
-      <w:r>
-        <w:rPr>
-          <w:rFonts w:ascii="Arial" w:hAnsi="Arial" w:cs="Times New Roman"/>
-          <w:kern w:val="0"/>
-        </w:rPr>
-        <w:t>Rassweiler</w:t>
-      </w:r>
-      <w:proofErr w:type="spellEnd"/>
-      <w:r>
-        <w:rPr>
-          <w:rFonts w:ascii="Arial" w:hAnsi="Arial" w:cs="Times New Roman"/>
-          <w:kern w:val="0"/>
-        </w:rPr>
-        <w:t xml:space="preserve">, A. &amp; Arkema, K. K. Biomass rather than growth rate determines variation in net primary production by giant kelp. </w:t>
+        <w:t xml:space="preserve">Reed, D. C., Rassweiler, A. &amp; Arkema, K. K. Biomass rather than growth rate determines variation in net primary production by giant kelp. </w:t>
       </w:r>
       <w:r>
         <w:rPr>
@@ -4613,38 +4860,7 @@
           <w:kern w:val="0"/>
         </w:rPr>
         <w:tab/>
-      </w:r>
-      <w:proofErr w:type="spellStart"/>
-      <w:r>
-        <w:rPr>
-          <w:rFonts w:ascii="Arial" w:hAnsi="Arial" w:cs="Times New Roman"/>
-          <w:kern w:val="0"/>
-        </w:rPr>
-        <w:t>Rassweiler</w:t>
-      </w:r>
-      <w:proofErr w:type="spellEnd"/>
-      <w:r>
-        <w:rPr>
-          <w:rFonts w:ascii="Arial" w:hAnsi="Arial" w:cs="Times New Roman"/>
-          <w:kern w:val="0"/>
-        </w:rPr>
-        <w:t xml:space="preserve">, A., Reed, D. C., Harrer, S. L. &amp; Nelson, J. C. Improved estimates of net primary production, growth, and standing crop of Macrocystis </w:t>
-      </w:r>
-      <w:proofErr w:type="spellStart"/>
-      <w:r>
-        <w:rPr>
-          <w:rFonts w:ascii="Arial" w:hAnsi="Arial" w:cs="Times New Roman"/>
-          <w:kern w:val="0"/>
-        </w:rPr>
-        <w:t>pyrifera</w:t>
-      </w:r>
-      <w:proofErr w:type="spellEnd"/>
-      <w:r>
-        <w:rPr>
-          <w:rFonts w:ascii="Arial" w:hAnsi="Arial" w:cs="Times New Roman"/>
-          <w:kern w:val="0"/>
-        </w:rPr>
-        <w:t xml:space="preserve"> in Southern California. </w:t>
+        <w:t xml:space="preserve">Rassweiler, A., Reed, D. C., Harrer, S. L. &amp; Nelson, J. C. Improved estimates of net primary production, growth, and standing crop of Macrocystis pyrifera in Southern California. </w:t>
       </w:r>
       <w:r>
         <w:rPr>
@@ -4704,23 +4920,7 @@
           <w:kern w:val="0"/>
         </w:rPr>
         <w:tab/>
-        <w:t xml:space="preserve">de </w:t>
-      </w:r>
-      <w:proofErr w:type="spellStart"/>
-      <w:r>
-        <w:rPr>
-          <w:rFonts w:ascii="Arial" w:hAnsi="Arial" w:cs="Times New Roman"/>
-          <w:kern w:val="0"/>
-        </w:rPr>
-        <w:t>Bettignies</w:t>
-      </w:r>
-      <w:proofErr w:type="spellEnd"/>
-      <w:r>
-        <w:rPr>
-          <w:rFonts w:ascii="Arial" w:hAnsi="Arial" w:cs="Times New Roman"/>
-          <w:kern w:val="0"/>
-        </w:rPr>
-        <w:t xml:space="preserve">, F. et al. Degradation dynamics and processes associated with the accumulation of </w:t>
+        <w:t xml:space="preserve">de Bettignies, F. et al. Degradation dynamics and processes associated with the accumulation of </w:t>
       </w:r>
       <w:r>
         <w:rPr>
@@ -4728,18 +4928,8 @@
           <w:i/>
           <w:kern w:val="0"/>
         </w:rPr>
-        <w:t xml:space="preserve">Laminaria </w:t>
-      </w:r>
-      <w:proofErr w:type="spellStart"/>
-      <w:r>
-        <w:rPr>
-          <w:rFonts w:ascii="Arial" w:hAnsi="Arial" w:cs="Times New Roman"/>
-          <w:i/>
-          <w:kern w:val="0"/>
-        </w:rPr>
-        <w:t>hyperborea</w:t>
-      </w:r>
-      <w:proofErr w:type="spellEnd"/>
+        <w:t>Laminaria hyperborea</w:t>
+      </w:r>
       <w:r>
         <w:rPr>
           <w:rFonts w:ascii="Arial" w:hAnsi="Arial" w:cs="Times New Roman"/>
@@ -4865,39 +5055,7 @@
           <w:kern w:val="0"/>
         </w:rPr>
         <w:tab/>
-        <w:t xml:space="preserve">Frontier, N., de </w:t>
-      </w:r>
-      <w:proofErr w:type="spellStart"/>
-      <w:r>
-        <w:rPr>
-          <w:rFonts w:ascii="Arial" w:hAnsi="Arial" w:cs="Times New Roman"/>
-          <w:kern w:val="0"/>
-        </w:rPr>
-        <w:t>Bettignies</w:t>
-      </w:r>
-      <w:proofErr w:type="spellEnd"/>
-      <w:r>
-        <w:rPr>
-          <w:rFonts w:ascii="Arial" w:hAnsi="Arial" w:cs="Times New Roman"/>
-          <w:kern w:val="0"/>
-        </w:rPr>
-        <w:t xml:space="preserve">, F., Foggo, A. &amp; </w:t>
-      </w:r>
-      <w:proofErr w:type="spellStart"/>
-      <w:r>
-        <w:rPr>
-          <w:rFonts w:ascii="Arial" w:hAnsi="Arial" w:cs="Times New Roman"/>
-          <w:kern w:val="0"/>
-        </w:rPr>
-        <w:t>Davoult</w:t>
-      </w:r>
-      <w:proofErr w:type="spellEnd"/>
-      <w:r>
-        <w:rPr>
-          <w:rFonts w:ascii="Arial" w:hAnsi="Arial" w:cs="Times New Roman"/>
-          <w:kern w:val="0"/>
-        </w:rPr>
-        <w:t xml:space="preserve">, D. Sustained productivity and respiration of degrading kelp detritus in the shallow benthos: detached or broken, but not dead. </w:t>
+        <w:t xml:space="preserve">Frontier, N., de Bettignies, F., Foggo, A. &amp; Davoult, D. Sustained productivity and respiration of degrading kelp detritus in the shallow benthos: detached or broken, but not dead. </w:t>
       </w:r>
       <w:r>
         <w:rPr>
@@ -5032,23 +5190,7 @@
           <w:kern w:val="0"/>
         </w:rPr>
         <w:tab/>
-        <w:t xml:space="preserve">Wright, L. S. &amp; </w:t>
-      </w:r>
-      <w:proofErr w:type="spellStart"/>
-      <w:r>
-        <w:rPr>
-          <w:rFonts w:ascii="Arial" w:hAnsi="Arial" w:cs="Times New Roman"/>
-          <w:kern w:val="0"/>
-        </w:rPr>
-        <w:t>Kregting</w:t>
-      </w:r>
-      <w:proofErr w:type="spellEnd"/>
-      <w:r>
-        <w:rPr>
-          <w:rFonts w:ascii="Arial" w:hAnsi="Arial" w:cs="Times New Roman"/>
-          <w:kern w:val="0"/>
-        </w:rPr>
-        <w:t xml:space="preserve">, L. Genus-specific response of kelp photosynthetic pigments to decomposition. </w:t>
+        <w:t xml:space="preserve">Wright, L. S. &amp; Kregting, L. Genus-specific response of kelp photosynthetic pigments to decomposition. </w:t>
       </w:r>
       <w:r>
         <w:rPr>
@@ -5513,22 +5655,7 @@
           <w:kern w:val="0"/>
         </w:rPr>
         <w:tab/>
-      </w:r>
-      <w:proofErr w:type="spellStart"/>
-      <w:r>
-        <w:rPr>
-          <w:rFonts w:ascii="Arial" w:hAnsi="Arial" w:cs="Times New Roman"/>
-          <w:kern w:val="0"/>
-        </w:rPr>
-        <w:t>Pessarrodona</w:t>
-      </w:r>
-      <w:proofErr w:type="spellEnd"/>
-      <w:r>
-        <w:rPr>
-          <w:rFonts w:ascii="Arial" w:hAnsi="Arial" w:cs="Times New Roman"/>
-          <w:kern w:val="0"/>
-        </w:rPr>
-        <w:t xml:space="preserve">, A. et al. Global seaweed productivity. </w:t>
+        <w:t xml:space="preserve">Pessarrodona, A. et al. Global seaweed productivity. </w:t>
       </w:r>
       <w:r>
         <w:rPr>
@@ -5591,41 +5718,13 @@
         <w:tab/>
         <w:t xml:space="preserve">Duarte, C. M. &amp; Cebrián, J. The fate of marine autotrophic production. </w:t>
       </w:r>
-      <w:proofErr w:type="spellStart"/>
       <w:r>
         <w:rPr>
           <w:rFonts w:ascii="Arial" w:hAnsi="Arial" w:cs="Times New Roman"/>
           <w:i/>
           <w:kern w:val="0"/>
         </w:rPr>
-        <w:t>Limnol</w:t>
-      </w:r>
-      <w:proofErr w:type="spellEnd"/>
-      <w:r>
-        <w:rPr>
-          <w:rFonts w:ascii="Arial" w:hAnsi="Arial" w:cs="Times New Roman"/>
-          <w:i/>
-          <w:kern w:val="0"/>
-        </w:rPr>
-        <w:t xml:space="preserve">. </w:t>
-      </w:r>
-      <w:proofErr w:type="spellStart"/>
-      <w:r>
-        <w:rPr>
-          <w:rFonts w:ascii="Arial" w:hAnsi="Arial" w:cs="Times New Roman"/>
-          <w:i/>
-          <w:kern w:val="0"/>
-        </w:rPr>
-        <w:t>Oceanogr</w:t>
-      </w:r>
-      <w:proofErr w:type="spellEnd"/>
-      <w:r>
-        <w:rPr>
-          <w:rFonts w:ascii="Arial" w:hAnsi="Arial" w:cs="Times New Roman"/>
-          <w:i/>
-          <w:kern w:val="0"/>
-        </w:rPr>
-        <w:t>.</w:t>
+        <w:t>Limnol. Oceanogr.</w:t>
       </w:r>
       <w:r>
         <w:rPr>
@@ -5797,25 +5896,8 @@
           <w:kern w:val="0"/>
         </w:rPr>
         <w:tab/>
-        <w:t xml:space="preserve">Enríquez, S., Duarte, C. M. &amp; Sand-Jensen, K. Patterns in decomposition rates among photosynthetic organisms: the importance of detritus </w:t>
-      </w:r>
-      <w:proofErr w:type="gramStart"/>
-      <w:r>
-        <w:rPr>
-          <w:rFonts w:ascii="Arial" w:hAnsi="Arial" w:cs="Times New Roman"/>
-          <w:kern w:val="0"/>
-        </w:rPr>
-        <w:t>C:N</w:t>
-      </w:r>
-      <w:proofErr w:type="gramEnd"/>
-      <w:r>
-        <w:rPr>
-          <w:rFonts w:ascii="Arial" w:hAnsi="Arial" w:cs="Times New Roman"/>
-          <w:kern w:val="0"/>
-        </w:rPr>
-        <w:t xml:space="preserve">:P content. </w:t>
-      </w:r>
-      <w:proofErr w:type="spellStart"/>
+        <w:t xml:space="preserve">Enríquez, S., Duarte, C. M. &amp; Sand-Jensen, K. Patterns in decomposition rates among photosynthetic organisms: the importance of detritus C:N:P content. </w:t>
+      </w:r>
       <w:r>
         <w:rPr>
           <w:rFonts w:ascii="Arial" w:hAnsi="Arial" w:cs="Times New Roman"/>
@@ -5824,7 +5906,6 @@
         </w:rPr>
         <w:t>Oecologia</w:t>
       </w:r>
-      <w:proofErr w:type="spellEnd"/>
       <w:r>
         <w:rPr>
           <w:rFonts w:ascii="Arial" w:hAnsi="Arial" w:cs="Times New Roman"/>
@@ -6040,23 +6121,7 @@
           <w:kern w:val="0"/>
         </w:rPr>
         <w:tab/>
-        <w:t xml:space="preserve">White, L. J. &amp; </w:t>
-      </w:r>
-      <w:proofErr w:type="spellStart"/>
-      <w:r>
-        <w:rPr>
-          <w:rFonts w:ascii="Arial" w:hAnsi="Arial" w:cs="Times New Roman"/>
-          <w:kern w:val="0"/>
-        </w:rPr>
-        <w:t>Norkko</w:t>
-      </w:r>
-      <w:proofErr w:type="spellEnd"/>
-      <w:r>
-        <w:rPr>
-          <w:rFonts w:ascii="Arial" w:hAnsi="Arial" w:cs="Times New Roman"/>
-          <w:kern w:val="0"/>
-        </w:rPr>
-        <w:t xml:space="preserve">, A. A path towards appropriate degradation experiments for assessing carbon sequestration potential of macroalgae. </w:t>
+        <w:t xml:space="preserve">White, L. J. &amp; Norkko, A. A path towards appropriate degradation experiments for assessing carbon sequestration potential of macroalgae. </w:t>
       </w:r>
       <w:r>
         <w:rPr>
@@ -6176,23 +6241,7 @@
           <w:kern w:val="0"/>
         </w:rPr>
         <w:tab/>
-        <w:t xml:space="preserve">Frontier, N., </w:t>
-      </w:r>
-      <w:proofErr w:type="spellStart"/>
-      <w:r>
-        <w:rPr>
-          <w:rFonts w:ascii="Arial" w:hAnsi="Arial" w:cs="Times New Roman"/>
-          <w:kern w:val="0"/>
-        </w:rPr>
-        <w:t>Mulas</w:t>
-      </w:r>
-      <w:proofErr w:type="spellEnd"/>
-      <w:r>
-        <w:rPr>
-          <w:rFonts w:ascii="Arial" w:hAnsi="Arial" w:cs="Times New Roman"/>
-          <w:kern w:val="0"/>
-        </w:rPr>
-        <w:t xml:space="preserve">, M., Foggo, A. &amp; Smale, D. A. The influence of light and temperature on detritus degradation rates for kelp species with contrasting thermal affinities. </w:t>
+        <w:t xml:space="preserve">Frontier, N., Mulas, M., Foggo, A. &amp; Smale, D. A. The influence of light and temperature on detritus degradation rates for kelp species with contrasting thermal affinities. </w:t>
       </w:r>
       <w:r>
         <w:rPr>
@@ -6252,23 +6301,7 @@
           <w:kern w:val="0"/>
         </w:rPr>
         <w:tab/>
-        <w:t xml:space="preserve">Austin, A. T. &amp; </w:t>
-      </w:r>
-      <w:proofErr w:type="spellStart"/>
-      <w:r>
-        <w:rPr>
-          <w:rFonts w:ascii="Arial" w:hAnsi="Arial" w:cs="Times New Roman"/>
-          <w:kern w:val="0"/>
-        </w:rPr>
-        <w:t>Ballaré</w:t>
-      </w:r>
-      <w:proofErr w:type="spellEnd"/>
-      <w:r>
-        <w:rPr>
-          <w:rFonts w:ascii="Arial" w:hAnsi="Arial" w:cs="Times New Roman"/>
-          <w:kern w:val="0"/>
-        </w:rPr>
-        <w:t xml:space="preserve">, C. L. Photodegradation in terrestrial ecosystems. </w:t>
+        <w:t xml:space="preserve">Austin, A. T. &amp; Ballaré, C. L. Photodegradation in terrestrial ecosystems. </w:t>
       </w:r>
       <w:r>
         <w:rPr>
@@ -6405,23 +6438,13 @@
         <w:tab/>
         <w:t xml:space="preserve">Brouwer, P. E. M. Decomposition in situ of the sublittoral Antarctic macroalga </w:t>
       </w:r>
-      <w:proofErr w:type="spellStart"/>
       <w:r>
         <w:rPr>
           <w:rFonts w:ascii="Arial" w:hAnsi="Arial" w:cs="Times New Roman"/>
           <w:i/>
           <w:kern w:val="0"/>
         </w:rPr>
-        <w:t>Desmarestia</w:t>
-      </w:r>
-      <w:proofErr w:type="spellEnd"/>
-      <w:r>
-        <w:rPr>
-          <w:rFonts w:ascii="Arial" w:hAnsi="Arial" w:cs="Times New Roman"/>
-          <w:i/>
-          <w:kern w:val="0"/>
-        </w:rPr>
-        <w:t xml:space="preserve"> anceps</w:t>
+        <w:t>Desmarestia anceps</w:t>
       </w:r>
       <w:r>
         <w:rPr>
@@ -6488,22 +6511,7 @@
           <w:kern w:val="0"/>
         </w:rPr>
         <w:tab/>
-      </w:r>
-      <w:proofErr w:type="spellStart"/>
-      <w:r>
-        <w:rPr>
-          <w:rFonts w:ascii="Arial" w:hAnsi="Arial" w:cs="Times New Roman"/>
-          <w:kern w:val="0"/>
-        </w:rPr>
-        <w:t>Pessarrodona</w:t>
-      </w:r>
-      <w:proofErr w:type="spellEnd"/>
-      <w:r>
-        <w:rPr>
-          <w:rFonts w:ascii="Arial" w:hAnsi="Arial" w:cs="Times New Roman"/>
-          <w:kern w:val="0"/>
-        </w:rPr>
-        <w:t xml:space="preserve">, A., Moore, P. J., Sayer, M. D. J. &amp; Smale, D. A. Carbon assimilation and transfer through kelp forests in the NE Atlantic is diminished under a warmer ocean climate. </w:t>
+        <w:t xml:space="preserve">Pessarrodona, A., Moore, P. J., Sayer, M. D. J. &amp; Smale, D. A. Carbon assimilation and transfer through kelp forests in the NE Atlantic is diminished under a warmer ocean climate. </w:t>
       </w:r>
       <w:r>
         <w:rPr>
@@ -6565,7 +6573,6 @@
         <w:tab/>
         <w:t xml:space="preserve">Pedersen, M. F. et al. Detrital carbon production and export in high latitude kelp forests. </w:t>
       </w:r>
-      <w:proofErr w:type="spellStart"/>
       <w:r>
         <w:rPr>
           <w:rFonts w:ascii="Arial" w:hAnsi="Arial" w:cs="Times New Roman"/>
@@ -6574,7 +6581,6 @@
         </w:rPr>
         <w:t>Oecologia</w:t>
       </w:r>
-      <w:proofErr w:type="spellEnd"/>
       <w:r>
         <w:rPr>
           <w:rFonts w:ascii="Arial" w:hAnsi="Arial" w:cs="Times New Roman"/>
@@ -6625,41 +6631,15 @@
           <w:kern w:val="0"/>
         </w:rPr>
         <w:tab/>
-        <w:t xml:space="preserve">Gilson, A. R., White, L. J., Burrows, M. T., Smale, D. A. &amp; O’Connor, N. E. Seasonal and spatial variability in rates of primary production and detritus release by intertidal stands of Laminaria digitata and Saccharina </w:t>
-      </w:r>
-      <w:proofErr w:type="spellStart"/>
-      <w:r>
-        <w:rPr>
-          <w:rFonts w:ascii="Arial" w:hAnsi="Arial" w:cs="Times New Roman"/>
-          <w:kern w:val="0"/>
-        </w:rPr>
-        <w:t>latissima</w:t>
-      </w:r>
-      <w:proofErr w:type="spellEnd"/>
-      <w:r>
-        <w:rPr>
-          <w:rFonts w:ascii="Arial" w:hAnsi="Arial" w:cs="Times New Roman"/>
-          <w:kern w:val="0"/>
-        </w:rPr>
-        <w:t xml:space="preserve"> on wave-exposed shores in the northeast Atlantic. </w:t>
-      </w:r>
-      <w:proofErr w:type="spellStart"/>
+        <w:t xml:space="preserve">Gilson, A. R., White, L. J., Burrows, M. T., Smale, D. A. &amp; O’Connor, N. E. Seasonal and spatial variability in rates of primary production and detritus release by intertidal stands of Laminaria digitata and Saccharina latissima on wave-exposed shores in the northeast Atlantic. </w:t>
+      </w:r>
       <w:r>
         <w:rPr>
           <w:rFonts w:ascii="Arial" w:hAnsi="Arial" w:cs="Times New Roman"/>
           <w:i/>
           <w:kern w:val="0"/>
         </w:rPr>
-        <w:t>Ecol</w:t>
-      </w:r>
-      <w:proofErr w:type="spellEnd"/>
-      <w:r>
-        <w:rPr>
-          <w:rFonts w:ascii="Arial" w:hAnsi="Arial" w:cs="Times New Roman"/>
-          <w:i/>
-          <w:kern w:val="0"/>
-        </w:rPr>
-        <w:t xml:space="preserve"> Evol</w:t>
+        <w:t>Ecol Evol</w:t>
       </w:r>
       <w:r>
         <w:rPr>
@@ -6711,75 +6691,15 @@
           <w:kern w:val="0"/>
         </w:rPr>
         <w:tab/>
-        <w:t xml:space="preserve">de </w:t>
-      </w:r>
-      <w:proofErr w:type="spellStart"/>
-      <w:r>
-        <w:rPr>
-          <w:rFonts w:ascii="Arial" w:hAnsi="Arial" w:cs="Times New Roman"/>
-          <w:kern w:val="0"/>
-        </w:rPr>
-        <w:t>Bettignies</w:t>
-      </w:r>
-      <w:proofErr w:type="spellEnd"/>
-      <w:r>
-        <w:rPr>
-          <w:rFonts w:ascii="Arial" w:hAnsi="Arial" w:cs="Times New Roman"/>
-          <w:kern w:val="0"/>
-        </w:rPr>
-        <w:t xml:space="preserve">, T., Wernberg, T., Lavery, P. S., </w:t>
-      </w:r>
-      <w:proofErr w:type="spellStart"/>
-      <w:r>
-        <w:rPr>
-          <w:rFonts w:ascii="Arial" w:hAnsi="Arial" w:cs="Times New Roman"/>
-          <w:kern w:val="0"/>
-        </w:rPr>
-        <w:t>Vanderklift</w:t>
-      </w:r>
-      <w:proofErr w:type="spellEnd"/>
-      <w:r>
-        <w:rPr>
-          <w:rFonts w:ascii="Arial" w:hAnsi="Arial" w:cs="Times New Roman"/>
-          <w:kern w:val="0"/>
-        </w:rPr>
-        <w:t xml:space="preserve">, M. A. &amp; Mohring, M. B. Contrasting mechanisms of dislodgement and erosion contribute to production of kelp detritus. </w:t>
-      </w:r>
-      <w:proofErr w:type="spellStart"/>
+        <w:t xml:space="preserve">de Bettignies, T., Wernberg, T., Lavery, P. S., Vanderklift, M. A. &amp; Mohring, M. B. Contrasting mechanisms of dislodgement and erosion contribute to production of kelp detritus. </w:t>
+      </w:r>
       <w:r>
         <w:rPr>
           <w:rFonts w:ascii="Arial" w:hAnsi="Arial" w:cs="Times New Roman"/>
           <w:i/>
           <w:kern w:val="0"/>
         </w:rPr>
-        <w:t>Limnol</w:t>
-      </w:r>
-      <w:proofErr w:type="spellEnd"/>
-      <w:r>
-        <w:rPr>
-          <w:rFonts w:ascii="Arial" w:hAnsi="Arial" w:cs="Times New Roman"/>
-          <w:i/>
-          <w:kern w:val="0"/>
-        </w:rPr>
-        <w:t xml:space="preserve">. </w:t>
-      </w:r>
-      <w:proofErr w:type="spellStart"/>
-      <w:r>
-        <w:rPr>
-          <w:rFonts w:ascii="Arial" w:hAnsi="Arial" w:cs="Times New Roman"/>
-          <w:i/>
-          <w:kern w:val="0"/>
-        </w:rPr>
-        <w:t>Oceanogr</w:t>
-      </w:r>
-      <w:proofErr w:type="spellEnd"/>
-      <w:r>
-        <w:rPr>
-          <w:rFonts w:ascii="Arial" w:hAnsi="Arial" w:cs="Times New Roman"/>
-          <w:i/>
-          <w:kern w:val="0"/>
-        </w:rPr>
-        <w:t>.</w:t>
+        <w:t>Limnol. Oceanogr.</w:t>
       </w:r>
       <w:r>
         <w:rPr>
@@ -6930,18 +6850,8 @@
           <w:i/>
           <w:kern w:val="0"/>
         </w:rPr>
-        <w:t xml:space="preserve">Macrocystis </w:t>
-      </w:r>
-      <w:proofErr w:type="spellStart"/>
-      <w:r>
-        <w:rPr>
-          <w:rFonts w:ascii="Arial" w:hAnsi="Arial" w:cs="Times New Roman"/>
-          <w:i/>
-          <w:kern w:val="0"/>
-        </w:rPr>
-        <w:t>pyrifera</w:t>
-      </w:r>
-      <w:proofErr w:type="spellEnd"/>
+        <w:t>Macrocystis pyrifera</w:t>
+      </w:r>
       <w:r>
         <w:rPr>
           <w:rFonts w:ascii="Arial" w:hAnsi="Arial" w:cs="Times New Roman"/>
@@ -7081,23 +6991,7 @@
           <w:kern w:val="0"/>
         </w:rPr>
         <w:tab/>
-        <w:t xml:space="preserve">Kristensen, E., Flindt, M. R. &amp; </w:t>
-      </w:r>
-      <w:proofErr w:type="spellStart"/>
-      <w:r>
-        <w:rPr>
-          <w:rFonts w:ascii="Arial" w:hAnsi="Arial" w:cs="Times New Roman"/>
-          <w:kern w:val="0"/>
-        </w:rPr>
-        <w:t>Quintana</w:t>
-      </w:r>
-      <w:proofErr w:type="spellEnd"/>
-      <w:r>
-        <w:rPr>
-          <w:rFonts w:ascii="Arial" w:hAnsi="Arial" w:cs="Times New Roman"/>
-          <w:kern w:val="0"/>
-        </w:rPr>
-        <w:t xml:space="preserve">, C. O. Predicting climate mitigation through carbon burial in blue carbon ecosystems—challenges and pitfalls. </w:t>
+        <w:t xml:space="preserve">Kristensen, E., Flindt, M. R. &amp; Quintana, C. O. Predicting climate mitigation through carbon burial in blue carbon ecosystems—challenges and pitfalls. </w:t>
       </w:r>
       <w:r>
         <w:rPr>

</xml_diff>